<commit_message>
Updated more aspects of the document.
</commit_message>
<xml_diff>
--- a/UNN/Sample Service Level_dRaX ARTS-UNN.docx
+++ b/UNN/Sample Service Level_dRaX ARTS-UNN.docx
@@ -4447,214 +4447,212 @@
         <w:pStyle w:val="Heading2"/>
       </w:pPr>
       <w:bookmarkStart w:id="8" w:name="_Toc343286887"/>
-      <w:bookmarkStart w:id="9" w:name="_GoBack"/>
+      <w:r>
+        <w:t>Service Level Monitoring</w:t>
+      </w:r>
+      <w:bookmarkEnd w:id="8"/>
+    </w:p>
+    <w:p>
+      <w:pPr>
+        <w:rPr>
+          <w:sz w:val="24"/>
+          <w:szCs w:val="24"/>
+        </w:rPr>
+      </w:pPr>
+      <w:r>
+        <w:rPr>
+          <w:sz w:val="24"/>
+          <w:szCs w:val="24"/>
+        </w:rPr>
+        <w:t>The success of service level agreements depends fundamentally on the ability to measure performance comprehensively and accurately so that credible and reliable information can be provided to customers and support areas on the service provided.</w:t>
+      </w:r>
+    </w:p>
+    <w:p>
+      <w:pPr>
+        <w:rPr>
+          <w:sz w:val="24"/>
+          <w:szCs w:val="24"/>
+        </w:rPr>
+      </w:pPr>
+      <w:r>
+        <w:rPr>
+          <w:sz w:val="24"/>
+          <w:szCs w:val="24"/>
+        </w:rPr>
+        <w:t xml:space="preserve">Service factors must be meaningful, measurable and monitored constantly.  Actual levels of service are to be compared with agreed target levels on a regular basis by both </w:t>
+      </w:r>
+      <w:r>
+        <w:rPr>
+          <w:sz w:val="24"/>
+          <w:szCs w:val="24"/>
+        </w:rPr>
+        <w:t>dRaX ARTS</w:t>
+      </w:r>
+      <w:r>
+        <w:rPr>
+          <w:sz w:val="24"/>
+          <w:szCs w:val="24"/>
+        </w:rPr>
+        <w:t xml:space="preserve"> and </w:t>
+      </w:r>
+      <w:r>
+        <w:rPr>
+          <w:sz w:val="24"/>
+          <w:szCs w:val="24"/>
+        </w:rPr>
+        <w:t>University of Nigeria</w:t>
+      </w:r>
+      <w:r>
+        <w:rPr>
+          <w:sz w:val="24"/>
+          <w:szCs w:val="24"/>
+        </w:rPr>
+        <w:t xml:space="preserve">.  In the event of a discrepancy between actual and targeted service levels both </w:t>
+      </w:r>
+      <w:r>
+        <w:rPr>
+          <w:sz w:val="24"/>
+          <w:szCs w:val="24"/>
+        </w:rPr>
+        <w:t>dRaX ARTS</w:t>
+      </w:r>
+      <w:r>
+        <w:rPr>
+          <w:sz w:val="24"/>
+          <w:szCs w:val="24"/>
+        </w:rPr>
+        <w:t xml:space="preserve"> and </w:t>
+      </w:r>
+      <w:r>
+        <w:rPr>
+          <w:sz w:val="24"/>
+          <w:szCs w:val="24"/>
+        </w:rPr>
+        <w:t>University of Nigeria</w:t>
+      </w:r>
+      <w:r>
+        <w:rPr>
+          <w:sz w:val="24"/>
+          <w:szCs w:val="24"/>
+        </w:rPr>
+        <w:t xml:space="preserve"> are expected to identify and resolve the reason(s) for any discrepancies in close co-operation.</w:t>
+      </w:r>
+    </w:p>
+    <w:p>
+      <w:pPr>
+        <w:rPr>
+          <w:sz w:val="24"/>
+          <w:szCs w:val="24"/>
+        </w:rPr>
+      </w:pPr>
+      <w:r>
+        <w:rPr>
+          <w:sz w:val="24"/>
+          <w:szCs w:val="24"/>
+        </w:rPr>
+        <w:t xml:space="preserve">Service level monitoring will be performed by </w:t>
+      </w:r>
+      <w:r>
+        <w:rPr>
+          <w:sz w:val="24"/>
+          <w:szCs w:val="24"/>
+        </w:rPr>
+        <w:t>dRaX ARTS</w:t>
+      </w:r>
+      <w:r>
+        <w:rPr>
+          <w:sz w:val="24"/>
+          <w:szCs w:val="24"/>
+        </w:rPr>
+        <w:t xml:space="preserve">.  Reports will be produced as and when required and forwarded to the </w:t>
+      </w:r>
+      <w:r>
+        <w:rPr>
+          <w:sz w:val="24"/>
+          <w:szCs w:val="24"/>
+        </w:rPr>
+        <w:t>University of Nigeria</w:t>
+      </w:r>
+      <w:r>
+        <w:rPr>
+          <w:sz w:val="24"/>
+          <w:szCs w:val="24"/>
+        </w:rPr>
+        <w:t xml:space="preserve"> contact.</w:t>
+      </w:r>
+    </w:p>
+    <w:p>
+      <w:pPr>
+        <w:rPr>
+          <w:sz w:val="24"/>
+          <w:szCs w:val="24"/>
+        </w:rPr>
+      </w:pPr>
+      <w:r>
+        <w:rPr>
+          <w:sz w:val="24"/>
+          <w:szCs w:val="24"/>
+        </w:rPr>
+        <w:t xml:space="preserve">Service level monitoring and reporting is performed on response times for faults, as specified in Section </w:t>
+      </w:r>
+      <w:r>
+        <w:rPr>
+          <w:sz w:val="24"/>
+          <w:szCs w:val="24"/>
+        </w:rPr>
+        <w:fldChar w:fldCharType="begin"/>
+      </w:r>
+      <w:r>
+        <w:rPr>
+          <w:sz w:val="24"/>
+          <w:szCs w:val="24"/>
+        </w:rPr>
+        <w:instrText xml:space="preserve"> REF _Ref343289020 \w \h </w:instrText>
+      </w:r>
+      <w:r>
+        <w:rPr>
+          <w:sz w:val="24"/>
+          <w:szCs w:val="24"/>
+        </w:rPr>
+      </w:r>
+      <w:r>
+        <w:rPr>
+          <w:sz w:val="24"/>
+          <w:szCs w:val="24"/>
+        </w:rPr>
+        <w:fldChar w:fldCharType="separate"/>
+      </w:r>
+      <w:r>
+        <w:rPr>
+          <w:sz w:val="24"/>
+          <w:szCs w:val="24"/>
+        </w:rPr>
+        <w:t>3.4</w:t>
+      </w:r>
+      <w:r>
+        <w:rPr>
+          <w:sz w:val="24"/>
+          <w:szCs w:val="24"/>
+        </w:rPr>
+        <w:fldChar w:fldCharType="end"/>
+      </w:r>
+      <w:r>
+        <w:rPr>
+          <w:sz w:val="24"/>
+          <w:szCs w:val="24"/>
+        </w:rPr>
+        <w:t xml:space="preserve"> of this agreement.</w:t>
+      </w:r>
+    </w:p>
+    <w:p>
+      <w:pPr>
+        <w:pStyle w:val="Heading2"/>
+      </w:pPr>
+      <w:bookmarkStart w:id="9" w:name="_Toc343286888"/>
+      <w:r>
+        <w:t>Complaints</w:t>
+      </w:r>
       <w:bookmarkEnd w:id="9"/>
-      <w:r>
-        <w:t>Service Level Monitoring</w:t>
-      </w:r>
-      <w:bookmarkEnd w:id="8"/>
-    </w:p>
-    <w:p>
-      <w:pPr>
-        <w:rPr>
-          <w:sz w:val="24"/>
-          <w:szCs w:val="24"/>
-        </w:rPr>
-      </w:pPr>
-      <w:r>
-        <w:rPr>
-          <w:sz w:val="24"/>
-          <w:szCs w:val="24"/>
-        </w:rPr>
-        <w:t>The success of service level agreements depends fundamentally on the ability to measure performance comprehensively and accurately so that credible and reliable information can be provided to customers and support areas on the service provided.</w:t>
-      </w:r>
-    </w:p>
-    <w:p>
-      <w:pPr>
-        <w:rPr>
-          <w:sz w:val="24"/>
-          <w:szCs w:val="24"/>
-        </w:rPr>
-      </w:pPr>
-      <w:r>
-        <w:rPr>
-          <w:sz w:val="24"/>
-          <w:szCs w:val="24"/>
-        </w:rPr>
-        <w:t xml:space="preserve">Service factors must be meaningful, measurable and monitored constantly.  Actual levels of service are to be compared with agreed target levels on a regular basis by both </w:t>
-      </w:r>
-      <w:r>
-        <w:rPr>
-          <w:sz w:val="24"/>
-          <w:szCs w:val="24"/>
-        </w:rPr>
-        <w:t>dRaX ARTS</w:t>
-      </w:r>
-      <w:r>
-        <w:rPr>
-          <w:sz w:val="24"/>
-          <w:szCs w:val="24"/>
-        </w:rPr>
-        <w:t xml:space="preserve"> and </w:t>
-      </w:r>
-      <w:r>
-        <w:rPr>
-          <w:sz w:val="24"/>
-          <w:szCs w:val="24"/>
-        </w:rPr>
-        <w:t>University of Nigeria</w:t>
-      </w:r>
-      <w:r>
-        <w:rPr>
-          <w:sz w:val="24"/>
-          <w:szCs w:val="24"/>
-        </w:rPr>
-        <w:t xml:space="preserve">.  In the event of a discrepancy between actual and targeted service levels both </w:t>
-      </w:r>
-      <w:r>
-        <w:rPr>
-          <w:sz w:val="24"/>
-          <w:szCs w:val="24"/>
-        </w:rPr>
-        <w:t>dRaX ARTS</w:t>
-      </w:r>
-      <w:r>
-        <w:rPr>
-          <w:sz w:val="24"/>
-          <w:szCs w:val="24"/>
-        </w:rPr>
-        <w:t xml:space="preserve"> and </w:t>
-      </w:r>
-      <w:r>
-        <w:rPr>
-          <w:sz w:val="24"/>
-          <w:szCs w:val="24"/>
-        </w:rPr>
-        <w:t>University of Nigeria</w:t>
-      </w:r>
-      <w:r>
-        <w:rPr>
-          <w:sz w:val="24"/>
-          <w:szCs w:val="24"/>
-        </w:rPr>
-        <w:t xml:space="preserve"> are expected to identify and resolve the reason(s) for any discrepancies in close co-operation.</w:t>
-      </w:r>
-    </w:p>
-    <w:p>
-      <w:pPr>
-        <w:rPr>
-          <w:sz w:val="24"/>
-          <w:szCs w:val="24"/>
-        </w:rPr>
-      </w:pPr>
-      <w:r>
-        <w:rPr>
-          <w:sz w:val="24"/>
-          <w:szCs w:val="24"/>
-        </w:rPr>
-        <w:t xml:space="preserve">Service level monitoring will be performed by </w:t>
-      </w:r>
-      <w:r>
-        <w:rPr>
-          <w:sz w:val="24"/>
-          <w:szCs w:val="24"/>
-        </w:rPr>
-        <w:t>dRaX ARTS</w:t>
-      </w:r>
-      <w:r>
-        <w:rPr>
-          <w:sz w:val="24"/>
-          <w:szCs w:val="24"/>
-        </w:rPr>
-        <w:t xml:space="preserve">.  Reports will be produced as and when required and forwarded to the </w:t>
-      </w:r>
-      <w:r>
-        <w:rPr>
-          <w:sz w:val="24"/>
-          <w:szCs w:val="24"/>
-        </w:rPr>
-        <w:t>University of Nigeria</w:t>
-      </w:r>
-      <w:r>
-        <w:rPr>
-          <w:sz w:val="24"/>
-          <w:szCs w:val="24"/>
-        </w:rPr>
-        <w:t xml:space="preserve"> contact.</w:t>
-      </w:r>
-    </w:p>
-    <w:p>
-      <w:pPr>
-        <w:rPr>
-          <w:sz w:val="24"/>
-          <w:szCs w:val="24"/>
-        </w:rPr>
-      </w:pPr>
-      <w:r>
-        <w:rPr>
-          <w:sz w:val="24"/>
-          <w:szCs w:val="24"/>
-        </w:rPr>
-        <w:t xml:space="preserve">Service level monitoring and reporting is performed on response times for faults, as specified in Section </w:t>
-      </w:r>
-      <w:r>
-        <w:rPr>
-          <w:sz w:val="24"/>
-          <w:szCs w:val="24"/>
-        </w:rPr>
-        <w:fldChar w:fldCharType="begin"/>
-      </w:r>
-      <w:r>
-        <w:rPr>
-          <w:sz w:val="24"/>
-          <w:szCs w:val="24"/>
-        </w:rPr>
-        <w:instrText xml:space="preserve"> REF _Ref343289020 \w \h </w:instrText>
-      </w:r>
-      <w:r>
-        <w:rPr>
-          <w:sz w:val="24"/>
-          <w:szCs w:val="24"/>
-        </w:rPr>
-      </w:r>
-      <w:r>
-        <w:rPr>
-          <w:sz w:val="24"/>
-          <w:szCs w:val="24"/>
-        </w:rPr>
-        <w:fldChar w:fldCharType="separate"/>
-      </w:r>
-      <w:r>
-        <w:rPr>
-          <w:sz w:val="24"/>
-          <w:szCs w:val="24"/>
-        </w:rPr>
-        <w:t>3.4</w:t>
-      </w:r>
-      <w:r>
-        <w:rPr>
-          <w:sz w:val="24"/>
-          <w:szCs w:val="24"/>
-        </w:rPr>
-        <w:fldChar w:fldCharType="end"/>
-      </w:r>
-      <w:r>
-        <w:rPr>
-          <w:sz w:val="24"/>
-          <w:szCs w:val="24"/>
-        </w:rPr>
-        <w:t xml:space="preserve"> of this agreement.</w:t>
-      </w:r>
-    </w:p>
-    <w:p>
-      <w:pPr>
-        <w:pStyle w:val="Heading2"/>
-      </w:pPr>
-      <w:bookmarkStart w:id="10" w:name="_Toc343286888"/>
-      <w:r>
-        <w:t>Complaints</w:t>
-      </w:r>
-      <w:bookmarkEnd w:id="10"/>
     </w:p>
     <w:p>
       <w:pPr>
@@ -4791,7 +4789,22 @@
           <w:sz w:val="24"/>
           <w:szCs w:val="24"/>
         </w:rPr>
-        <w:t>received by either party will be forwarded in writing and distributed concurrently to the signatories of this document. The intent is to ensure thorough, timely and open resolution of all such problems.</w:t>
+        <w:t>received by either party will be forwarded in writing and distributed concurrently to the signatories</w:t>
+      </w:r>
+      <w:r>
+        <w:rPr>
+          <w:rStyle w:val="FootnoteReference"/>
+          <w:sz w:val="24"/>
+          <w:szCs w:val="24"/>
+        </w:rPr>
+        <w:footnoteReference w:id="1"/>
+      </w:r>
+      <w:r>
+        <w:rPr>
+          <w:sz w:val="24"/>
+          <w:szCs w:val="24"/>
+        </w:rPr>
+        <w:t xml:space="preserve"> of this document. The intent is to ensure thorough, timely and open resolution of all such problems.</w:t>
       </w:r>
     </w:p>
     <w:p>
@@ -4813,7 +4826,7 @@
       <w:pPr>
         <w:pStyle w:val="Heading1"/>
       </w:pPr>
-      <w:bookmarkStart w:id="11" w:name="_Toc343286889"/>
+      <w:bookmarkStart w:id="10" w:name="_Toc343286889"/>
       <w:r>
         <w:t>d</w:t>
       </w:r>
@@ -4823,20 +4836,20 @@
       <w:r>
         <w:t xml:space="preserve"> Responsibilities</w:t>
       </w:r>
+      <w:bookmarkEnd w:id="10"/>
+    </w:p>
+    <w:p>
+      <w:pPr>
+        <w:pStyle w:val="Heading2"/>
+      </w:pPr>
+      <w:bookmarkStart w:id="11" w:name="_Toc343286890"/>
+      <w:r>
+        <w:t>Functional Overview</w:t>
+      </w:r>
       <w:bookmarkEnd w:id="11"/>
     </w:p>
     <w:p>
       <w:pPr>
-        <w:pStyle w:val="Heading2"/>
-      </w:pPr>
-      <w:bookmarkStart w:id="12" w:name="_Toc343286890"/>
-      <w:r>
-        <w:t>Functional Overview</w:t>
-      </w:r>
-      <w:bookmarkEnd w:id="12"/>
-    </w:p>
-    <w:p>
-      <w:pPr>
         <w:rPr>
           <w:sz w:val="24"/>
           <w:szCs w:val="24"/>
@@ -4889,21 +4902,35 @@
           <w:sz w:val="24"/>
           <w:szCs w:val="24"/>
         </w:rPr>
-        <w:t>related faults and queries (</w:t>
-      </w:r>
-      <w:r>
-        <w:rPr>
-          <w:sz w:val="24"/>
-          <w:szCs w:val="24"/>
-        </w:rPr>
-        <w:t xml:space="preserve">UNN Website project </w:t>
-      </w:r>
-      <w:r>
-        <w:rPr>
-          <w:sz w:val="24"/>
-          <w:szCs w:val="24"/>
-        </w:rPr>
-        <w:t xml:space="preserve">only) encountered by end users throughout the </w:t>
+        <w:t xml:space="preserve">related faults and queries </w:t>
+      </w:r>
+      <w:r>
+        <w:rPr>
+          <w:sz w:val="24"/>
+          <w:szCs w:val="24"/>
+        </w:rPr>
+        <w:t xml:space="preserve">encountered by end users </w:t>
+      </w:r>
+      <w:r>
+        <w:rPr>
+          <w:sz w:val="24"/>
+          <w:szCs w:val="24"/>
+        </w:rPr>
+        <w:t xml:space="preserve">for UNN Website project </w:t>
+      </w:r>
+      <w:r>
+        <w:rPr>
+          <w:sz w:val="24"/>
+          <w:szCs w:val="24"/>
+        </w:rPr>
+        <w:t xml:space="preserve">and the provision of interface design, design of digital interface for various UNN platforms </w:t>
+      </w:r>
+      <w:r>
+        <w:rPr>
+          <w:sz w:val="24"/>
+          <w:szCs w:val="24"/>
+        </w:rPr>
+        <w:t xml:space="preserve">throughout the </w:t>
       </w:r>
       <w:r>
         <w:rPr>
@@ -4971,7 +4998,55 @@
           <w:sz w:val="24"/>
           <w:szCs w:val="24"/>
         </w:rPr>
-        <w:t xml:space="preserve"> specified list of questions (detailed in section 4)</w:t>
+        <w:t xml:space="preserve"> specified list of questions (detailed in section </w:t>
+      </w:r>
+      <w:r>
+        <w:rPr>
+          <w:sz w:val="24"/>
+          <w:szCs w:val="24"/>
+        </w:rPr>
+        <w:fldChar w:fldCharType="begin"/>
+      </w:r>
+      <w:r>
+        <w:rPr>
+          <w:sz w:val="24"/>
+          <w:szCs w:val="24"/>
+        </w:rPr>
+        <w:instrText xml:space="preserve"> REF _Ref343297795 \w \h </w:instrText>
+      </w:r>
+      <w:r>
+        <w:rPr>
+          <w:sz w:val="24"/>
+          <w:szCs w:val="24"/>
+        </w:rPr>
+      </w:r>
+      <w:r>
+        <w:rPr>
+          <w:sz w:val="24"/>
+          <w:szCs w:val="24"/>
+        </w:rPr>
+        <w:fldChar w:fldCharType="separate"/>
+      </w:r>
+      <w:r>
+        <w:rPr>
+          <w:sz w:val="24"/>
+          <w:szCs w:val="24"/>
+        </w:rPr>
+        <w:t>4</w:t>
+      </w:r>
+      <w:r>
+        <w:rPr>
+          <w:sz w:val="24"/>
+          <w:szCs w:val="24"/>
+        </w:rPr>
+        <w:fldChar w:fldCharType="end"/>
+      </w:r>
+      <w:r>
+        <w:rPr>
+          <w:sz w:val="24"/>
+          <w:szCs w:val="24"/>
+        </w:rPr>
+        <w:t>)</w:t>
       </w:r>
     </w:p>
     <w:p>
@@ -5005,7 +5080,48 @@
           <w:sz w:val="24"/>
           <w:szCs w:val="24"/>
         </w:rPr>
-        <w:t xml:space="preserve"> as per method detailed in section 4</w:t>
+        <w:t xml:space="preserve"> as per method detailed in section </w:t>
+      </w:r>
+      <w:r>
+        <w:rPr>
+          <w:sz w:val="24"/>
+          <w:szCs w:val="24"/>
+        </w:rPr>
+        <w:fldChar w:fldCharType="begin"/>
+      </w:r>
+      <w:r>
+        <w:rPr>
+          <w:sz w:val="24"/>
+          <w:szCs w:val="24"/>
+        </w:rPr>
+        <w:instrText xml:space="preserve"> REF _Ref343297812 \w \h </w:instrText>
+      </w:r>
+      <w:r>
+        <w:rPr>
+          <w:sz w:val="24"/>
+          <w:szCs w:val="24"/>
+        </w:rPr>
+      </w:r>
+      <w:r>
+        <w:rPr>
+          <w:sz w:val="24"/>
+          <w:szCs w:val="24"/>
+        </w:rPr>
+        <w:fldChar w:fldCharType="separate"/>
+      </w:r>
+      <w:r>
+        <w:rPr>
+          <w:sz w:val="24"/>
+          <w:szCs w:val="24"/>
+        </w:rPr>
+        <w:t>4</w:t>
+      </w:r>
+      <w:r>
+        <w:rPr>
+          <w:sz w:val="24"/>
+          <w:szCs w:val="24"/>
+        </w:rPr>
+        <w:fldChar w:fldCharType="end"/>
       </w:r>
     </w:p>
     <w:p>
@@ -5041,74 +5157,83 @@
       <w:pPr>
         <w:pStyle w:val="Heading2"/>
       </w:pPr>
-      <w:bookmarkStart w:id="13" w:name="_Toc343286891"/>
+      <w:bookmarkStart w:id="12" w:name="_Toc343286891"/>
       <w:r>
         <w:t>Hours of Operation</w:t>
       </w:r>
+      <w:bookmarkEnd w:id="12"/>
+    </w:p>
+    <w:p>
+      <w:pPr>
+        <w:rPr>
+          <w:sz w:val="24"/>
+          <w:szCs w:val="24"/>
+        </w:rPr>
+      </w:pPr>
+      <w:r>
+        <w:rPr>
+          <w:sz w:val="24"/>
+          <w:szCs w:val="24"/>
+        </w:rPr>
+        <w:t xml:space="preserve">The </w:t>
+      </w:r>
+      <w:r>
+        <w:rPr>
+          <w:sz w:val="24"/>
+          <w:szCs w:val="24"/>
+        </w:rPr>
+        <w:t>d</w:t>
+      </w:r>
+      <w:r>
+        <w:rPr>
+          <w:sz w:val="24"/>
+          <w:szCs w:val="24"/>
+        </w:rPr>
+        <w:t>RaX ARTS</w:t>
+      </w:r>
+      <w:r>
+        <w:rPr>
+          <w:sz w:val="24"/>
+          <w:szCs w:val="24"/>
+        </w:rPr>
+        <w:t xml:space="preserve"> Help/Support Service will operate daily from </w:t>
+      </w:r>
+      <w:r>
+        <w:rPr>
+          <w:sz w:val="24"/>
+          <w:szCs w:val="24"/>
+        </w:rPr>
+        <w:t>10:00</w:t>
+      </w:r>
+      <w:r>
+        <w:rPr>
+          <w:sz w:val="24"/>
+          <w:szCs w:val="24"/>
+        </w:rPr>
+        <w:t xml:space="preserve">a.m. to </w:t>
+      </w:r>
+      <w:r>
+        <w:rPr>
+          <w:sz w:val="24"/>
+          <w:szCs w:val="24"/>
+        </w:rPr>
+        <w:t>4:00</w:t>
+      </w:r>
+      <w:r>
+        <w:rPr>
+          <w:sz w:val="24"/>
+          <w:szCs w:val="24"/>
+        </w:rPr>
+        <w:t xml:space="preserve">p.m. </w:t>
+      </w:r>
+      <w:bookmarkStart w:id="13" w:name="_GoBack"/>
       <w:bookmarkEnd w:id="13"/>
-    </w:p>
-    <w:p>
-      <w:pPr>
-        <w:rPr>
-          <w:sz w:val="24"/>
-          <w:szCs w:val="24"/>
-        </w:rPr>
-      </w:pPr>
-      <w:r>
-        <w:rPr>
-          <w:sz w:val="24"/>
-          <w:szCs w:val="24"/>
-        </w:rPr>
-        <w:t xml:space="preserve">The </w:t>
-      </w:r>
-      <w:r>
-        <w:rPr>
-          <w:sz w:val="24"/>
-          <w:szCs w:val="24"/>
-        </w:rPr>
-        <w:t>d</w:t>
-      </w:r>
-      <w:r>
-        <w:rPr>
-          <w:sz w:val="24"/>
-          <w:szCs w:val="24"/>
-        </w:rPr>
-        <w:t>RaX ARTS</w:t>
-      </w:r>
-      <w:r>
-        <w:rPr>
-          <w:sz w:val="24"/>
-          <w:szCs w:val="24"/>
-        </w:rPr>
-        <w:t xml:space="preserve"> Help/Support Service will operate daily from </w:t>
-      </w:r>
-      <w:r>
-        <w:rPr>
-          <w:sz w:val="24"/>
-          <w:szCs w:val="24"/>
-        </w:rPr>
-        <w:t>10:00</w:t>
-      </w:r>
-      <w:r>
-        <w:rPr>
-          <w:sz w:val="24"/>
-          <w:szCs w:val="24"/>
-        </w:rPr>
-        <w:t xml:space="preserve">a.m. to </w:t>
-      </w:r>
-      <w:r>
-        <w:rPr>
-          <w:sz w:val="24"/>
-          <w:szCs w:val="24"/>
-        </w:rPr>
-        <w:t>4:00</w:t>
-      </w:r>
-      <w:r>
-        <w:rPr>
-          <w:sz w:val="24"/>
-          <w:szCs w:val="24"/>
-        </w:rPr>
-        <w:t xml:space="preserve">p.m. except </w:t>
+      <w:r>
+        <w:rPr>
+          <w:sz w:val="24"/>
+          <w:szCs w:val="24"/>
+        </w:rPr>
+        <w:t xml:space="preserve">except </w:t>
       </w:r>
       <w:r>
         <w:rPr>
@@ -8180,23 +8305,27 @@
         <w:pStyle w:val="Heading1"/>
       </w:pPr>
       <w:bookmarkStart w:id="23" w:name="_Toc343286900"/>
+      <w:bookmarkStart w:id="24" w:name="_Ref343297795"/>
+      <w:bookmarkStart w:id="25" w:name="_Ref343297812"/>
       <w:r>
         <w:t>Supported Products/ Applications/Systems</w:t>
       </w:r>
       <w:bookmarkEnd w:id="23"/>
+      <w:bookmarkEnd w:id="24"/>
+      <w:bookmarkEnd w:id="25"/>
     </w:p>
     <w:p>
       <w:pPr>
         <w:pStyle w:val="Heading2"/>
       </w:pPr>
-      <w:bookmarkStart w:id="24" w:name="_Toc343286901"/>
+      <w:bookmarkStart w:id="26" w:name="_Toc343286901"/>
       <w:r>
         <w:t>Website</w:t>
       </w:r>
       <w:r>
         <w:t xml:space="preserve"> Support Services</w:t>
       </w:r>
-      <w:bookmarkEnd w:id="24"/>
+      <w:bookmarkEnd w:id="26"/>
     </w:p>
     <w:p>
       <w:pPr>
@@ -8368,14 +8497,14 @@
       <w:pPr>
         <w:pStyle w:val="Heading3"/>
       </w:pPr>
-      <w:bookmarkStart w:id="25" w:name="_Toc343286902"/>
+      <w:bookmarkStart w:id="27" w:name="_Toc343286902"/>
       <w:r>
         <w:t>DRaX ARTS</w:t>
       </w:r>
       <w:r>
         <w:t xml:space="preserve"> Question List:</w:t>
       </w:r>
-      <w:bookmarkEnd w:id="25"/>
+      <w:bookmarkEnd w:id="27"/>
     </w:p>
     <w:p>
       <w:pPr>
@@ -8495,11 +8624,11 @@
       <w:pPr>
         <w:pStyle w:val="Heading3"/>
       </w:pPr>
-      <w:bookmarkStart w:id="26" w:name="_Toc343286903"/>
+      <w:bookmarkStart w:id="28" w:name="_Toc343286903"/>
       <w:r>
         <w:t>Priority Assignment Criteria:</w:t>
       </w:r>
-      <w:bookmarkEnd w:id="26"/>
+      <w:bookmarkEnd w:id="28"/>
     </w:p>
     <w:p>
       <w:pPr>
@@ -8585,11 +8714,11 @@
       <w:pPr>
         <w:pStyle w:val="Heading3"/>
       </w:pPr>
-      <w:bookmarkStart w:id="27" w:name="_Toc343286904"/>
+      <w:bookmarkStart w:id="29" w:name="_Toc343286904"/>
       <w:r>
         <w:t>Method Of Fault Referral:</w:t>
       </w:r>
-      <w:bookmarkEnd w:id="27"/>
+      <w:bookmarkEnd w:id="29"/>
     </w:p>
     <w:p>
       <w:pPr>
@@ -8716,11 +8845,11 @@
       <w:pPr>
         <w:pStyle w:val="Heading3"/>
       </w:pPr>
-      <w:bookmarkStart w:id="28" w:name="_Toc343286905"/>
+      <w:bookmarkStart w:id="30" w:name="_Toc343286905"/>
       <w:r>
         <w:t>Method Of Return Of Resolved Faults:</w:t>
       </w:r>
-      <w:bookmarkEnd w:id="28"/>
+      <w:bookmarkEnd w:id="30"/>
     </w:p>
     <w:p>
       <w:pPr>
@@ -8834,11 +8963,11 @@
       <w:pPr>
         <w:pStyle w:val="Heading3"/>
       </w:pPr>
-      <w:bookmarkStart w:id="29" w:name="_Toc343286906"/>
+      <w:bookmarkStart w:id="31" w:name="_Toc343286906"/>
       <w:r>
         <w:t>Other (Details):</w:t>
       </w:r>
-      <w:bookmarkEnd w:id="29"/>
+      <w:bookmarkEnd w:id="31"/>
     </w:p>
     <w:p>
       <w:pPr>
@@ -8960,14 +9089,14 @@
       <w:pPr>
         <w:pStyle w:val="Heading2"/>
       </w:pPr>
-      <w:bookmarkStart w:id="30" w:name="_Toc343286907"/>
+      <w:bookmarkStart w:id="32" w:name="_Toc343286907"/>
       <w:r>
         <w:t>Web marketing</w:t>
       </w:r>
       <w:r>
         <w:t xml:space="preserve"> Support Services</w:t>
       </w:r>
-      <w:bookmarkEnd w:id="30"/>
+      <w:bookmarkEnd w:id="32"/>
     </w:p>
     <w:p>
       <w:pPr>
@@ -9139,14 +9268,14 @@
       <w:pPr>
         <w:pStyle w:val="Heading3"/>
       </w:pPr>
-      <w:bookmarkStart w:id="31" w:name="_Toc343286908"/>
+      <w:bookmarkStart w:id="33" w:name="_Toc343286908"/>
       <w:r>
         <w:t>DRaX ARTS</w:t>
       </w:r>
       <w:r>
         <w:t xml:space="preserve"> Question List:</w:t>
       </w:r>
-      <w:bookmarkEnd w:id="31"/>
+      <w:bookmarkEnd w:id="33"/>
     </w:p>
     <w:p>
       <w:pPr>
@@ -9266,11 +9395,11 @@
       <w:pPr>
         <w:pStyle w:val="Heading3"/>
       </w:pPr>
-      <w:bookmarkStart w:id="32" w:name="_Toc343286909"/>
+      <w:bookmarkStart w:id="34" w:name="_Toc343286909"/>
       <w:r>
         <w:t>Priority Assignment Criteria:</w:t>
       </w:r>
-      <w:bookmarkEnd w:id="32"/>
+      <w:bookmarkEnd w:id="34"/>
     </w:p>
     <w:p>
       <w:pPr>
@@ -9342,11 +9471,11 @@
       <w:pPr>
         <w:pStyle w:val="Heading3"/>
       </w:pPr>
-      <w:bookmarkStart w:id="33" w:name="_Toc343286910"/>
+      <w:bookmarkStart w:id="35" w:name="_Toc343286910"/>
       <w:r>
         <w:t>Method Of Fault Referral:</w:t>
       </w:r>
-      <w:bookmarkEnd w:id="33"/>
+      <w:bookmarkEnd w:id="35"/>
     </w:p>
     <w:p>
       <w:pPr>
@@ -9454,11 +9583,11 @@
       <w:pPr>
         <w:pStyle w:val="Heading3"/>
       </w:pPr>
-      <w:bookmarkStart w:id="34" w:name="_Toc343286911"/>
+      <w:bookmarkStart w:id="36" w:name="_Toc343286911"/>
       <w:r>
         <w:t>Method Of Return Of Resolved Faults:</w:t>
       </w:r>
-      <w:bookmarkEnd w:id="34"/>
+      <w:bookmarkEnd w:id="36"/>
     </w:p>
     <w:p>
       <w:pPr>
@@ -9544,11 +9673,11 @@
       <w:pPr>
         <w:pStyle w:val="Heading3"/>
       </w:pPr>
-      <w:bookmarkStart w:id="35" w:name="_Toc343286912"/>
+      <w:bookmarkStart w:id="37" w:name="_Toc343286912"/>
       <w:r>
         <w:t>Other (Details):</w:t>
       </w:r>
-      <w:bookmarkEnd w:id="35"/>
+      <w:bookmarkEnd w:id="37"/>
     </w:p>
     <w:p>
       <w:pPr>
@@ -9640,11 +9769,11 @@
       <w:pPr>
         <w:pStyle w:val="Heading2"/>
       </w:pPr>
-      <w:bookmarkStart w:id="36" w:name="_Toc343286913"/>
+      <w:bookmarkStart w:id="38" w:name="_Toc343286913"/>
       <w:r>
         <w:t>Training Services</w:t>
       </w:r>
-      <w:bookmarkEnd w:id="36"/>
+      <w:bookmarkEnd w:id="38"/>
     </w:p>
     <w:p>
       <w:pPr>
@@ -9816,14 +9945,14 @@
       <w:pPr>
         <w:pStyle w:val="Heading3"/>
       </w:pPr>
-      <w:bookmarkStart w:id="37" w:name="_Toc343286914"/>
+      <w:bookmarkStart w:id="39" w:name="_Toc343286914"/>
       <w:r>
         <w:t>DRaX ARTS</w:t>
       </w:r>
       <w:r>
         <w:t xml:space="preserve"> Question List:</w:t>
       </w:r>
-      <w:bookmarkEnd w:id="37"/>
+      <w:bookmarkEnd w:id="39"/>
     </w:p>
     <w:p>
       <w:pPr>
@@ -9913,11 +10042,11 @@
       <w:pPr>
         <w:pStyle w:val="Heading3"/>
       </w:pPr>
-      <w:bookmarkStart w:id="38" w:name="_Toc343286915"/>
+      <w:bookmarkStart w:id="40" w:name="_Toc343286915"/>
       <w:r>
         <w:t>Method Of Fault Referral:</w:t>
       </w:r>
-      <w:bookmarkEnd w:id="38"/>
+      <w:bookmarkEnd w:id="40"/>
     </w:p>
     <w:p>
       <w:pPr>
@@ -10047,11 +10176,11 @@
       <w:pPr>
         <w:pStyle w:val="Heading3"/>
       </w:pPr>
-      <w:bookmarkStart w:id="39" w:name="_Toc343286916"/>
+      <w:bookmarkStart w:id="41" w:name="_Toc343286916"/>
       <w:r>
         <w:t>Method Of Return Of Resolved Faults:</w:t>
       </w:r>
-      <w:bookmarkEnd w:id="39"/>
+      <w:bookmarkEnd w:id="41"/>
     </w:p>
     <w:p>
       <w:pPr>
@@ -10137,11 +10266,11 @@
       <w:pPr>
         <w:pStyle w:val="Heading3"/>
       </w:pPr>
-      <w:bookmarkStart w:id="40" w:name="_Toc343286917"/>
+      <w:bookmarkStart w:id="42" w:name="_Toc343286917"/>
       <w:r>
         <w:t>Other (Details):</w:t>
       </w:r>
-      <w:bookmarkEnd w:id="40"/>
+      <w:bookmarkEnd w:id="42"/>
     </w:p>
     <w:p>
       <w:pPr>
@@ -10299,6 +10428,49 @@
       </w:pPr>
       <w:r>
         <w:continuationSeparator/>
+      </w:r>
+    </w:p>
+  </w:footnote>
+  <w:footnote w:id="1">
+    <w:p>
+      <w:pPr>
+        <w:pStyle w:val="FootnoteText"/>
+      </w:pPr>
+      <w:r>
+        <w:rPr>
+          <w:rStyle w:val="FootnoteReference"/>
+        </w:rPr>
+        <w:footnoteRef/>
+      </w:r>
+      <w:r>
+        <w:t xml:space="preserve"> </w:t>
+      </w:r>
+      <w:r>
+        <w:rPr>
+          <w:b/>
+        </w:rPr>
+        <w:t>dRaX ARTS:</w:t>
+      </w:r>
+      <w:r>
+        <w:t xml:space="preserve"> Dr. Adaberemchi Aja-Onu</w:t>
+      </w:r>
+      <w:r>
+        <w:t xml:space="preserve">; </w:t>
+      </w:r>
+      <w:r>
+        <w:rPr>
+          <w:b/>
+        </w:rPr>
+        <w:t>University of Nigeria:</w:t>
+      </w:r>
+      <w:r>
+        <w:rPr>
+          <w:b/>
+        </w:rPr>
+        <w:tab/>
+      </w:r>
+      <w:r>
+        <w:t>Mrs. Christina Oriola</w:t>
       </w:r>
     </w:p>
   </w:footnote>
@@ -11543,7 +11715,6 @@
   <w:style w:type="character" w:default="1" w:styleId="DefaultParagraphFont">
     <w:name w:val="Default Paragraph Font"/>
     <w:uiPriority w:val="1"/>
-    <w:semiHidden/>
     <w:unhideWhenUsed/>
   </w:style>
   <w:style w:type="table" w:default="1" w:styleId="TableNormal">
@@ -11886,6 +12057,45 @@
       <w14:ligatures w14:val="none"/>
     </w:rPr>
   </w:style>
+  <w:style w:type="paragraph" w:styleId="FootnoteText">
+    <w:name w:val="footnote text"/>
+    <w:basedOn w:val="Normal"/>
+    <w:link w:val="FootnoteTextChar"/>
+    <w:uiPriority w:val="99"/>
+    <w:semiHidden/>
+    <w:unhideWhenUsed/>
+    <w:rsid w:val="00291F42"/>
+    <w:pPr>
+      <w:spacing w:after="0" w:line="240" w:lineRule="auto"/>
+    </w:pPr>
+    <w:rPr>
+      <w:sz w:val="20"/>
+      <w:szCs w:val="20"/>
+    </w:rPr>
+  </w:style>
+  <w:style w:type="character" w:customStyle="1" w:styleId="FootnoteTextChar">
+    <w:name w:val="Footnote Text Char"/>
+    <w:basedOn w:val="DefaultParagraphFont"/>
+    <w:link w:val="FootnoteText"/>
+    <w:uiPriority w:val="99"/>
+    <w:semiHidden/>
+    <w:rsid w:val="00291F42"/>
+    <w:rPr>
+      <w:sz w:val="20"/>
+      <w:szCs w:val="20"/>
+    </w:rPr>
+  </w:style>
+  <w:style w:type="character" w:styleId="FootnoteReference">
+    <w:name w:val="footnote reference"/>
+    <w:basedOn w:val="DefaultParagraphFont"/>
+    <w:uiPriority w:val="99"/>
+    <w:semiHidden/>
+    <w:unhideWhenUsed/>
+    <w:rsid w:val="00291F42"/>
+    <w:rPr>
+      <w:vertAlign w:val="superscript"/>
+    </w:rPr>
+  </w:style>
 </w:styles>
 </file>
 
@@ -12155,7 +12365,7 @@
 </file>
 
 <file path=customXml/itemProps1.xml><?xml version="1.0" encoding="utf-8"?>
-<ds:datastoreItem xmlns:ds="http://schemas.openxmlformats.org/officeDocument/2006/customXml" ds:itemID="{DC56A594-1412-48EF-B4FD-43BE16026D43}">
+<ds:datastoreItem xmlns:ds="http://schemas.openxmlformats.org/officeDocument/2006/customXml" ds:itemID="{80D80BDB-C9A5-4265-9895-70EE716D4E8A}">
   <ds:schemaRefs>
     <ds:schemaRef ds:uri="http://schemas.openxmlformats.org/officeDocument/2006/bibliography"/>
   </ds:schemaRefs>

</xml_diff>